<commit_message>
Added MEM operation Documentation
</commit_message>
<xml_diff>
--- a/Documentation.docx
+++ b/Documentation.docx
@@ -2057,9 +2057,338 @@
     </w:p>
     <w:p>
       <w:pPr>
+        <w:pStyle w:val="ListParagraph"/>
+        <w:numPr>
+          <w:ilvl w:val="1"/>
+          <w:numId w:val="7"/>
+        </w:numPr>
+      </w:pPr>
+      <w:r>
+        <w:t>MOV</w:t>
+      </w:r>
+      <w:r>
+        <w:tab/>
+        <w:t>“101”</w:t>
+      </w:r>
+    </w:p>
+    <w:p>
+      <w:pPr>
+        <w:pStyle w:val="ListParagraph"/>
+        <w:numPr>
+          <w:ilvl w:val="0"/>
+          <w:numId w:val="7"/>
+        </w:numPr>
+      </w:pPr>
+      <w:r>
+        <w:t>For MEM operations:</w:t>
+      </w:r>
+    </w:p>
+    <w:p>
+      <w:pPr>
+        <w:pStyle w:val="ListParagraph"/>
+        <w:numPr>
+          <w:ilvl w:val="1"/>
+          <w:numId w:val="7"/>
+        </w:numPr>
+      </w:pPr>
+      <w:r>
+        <w:t xml:space="preserve">LDM </w:t>
+      </w:r>
+      <w:proofErr w:type="spellStart"/>
+      <w:r>
+        <w:t>Rdst</w:t>
+      </w:r>
+      <w:proofErr w:type="spellEnd"/>
+      <w:r>
+        <w:t xml:space="preserve">, </w:t>
+      </w:r>
+      <w:proofErr w:type="spellStart"/>
+      <w:r>
+        <w:t>Imm</w:t>
+      </w:r>
+      <w:proofErr w:type="spellEnd"/>
+      <w:r>
+        <w:t>:</w:t>
+      </w:r>
+    </w:p>
+    <w:p>
+      <w:pPr>
+        <w:pStyle w:val="ListParagraph"/>
+        <w:numPr>
+          <w:ilvl w:val="2"/>
+          <w:numId w:val="7"/>
+        </w:numPr>
+      </w:pPr>
+      <w:r>
+        <w:t xml:space="preserve">Rsrc1 =&gt; </w:t>
+      </w:r>
+      <w:proofErr w:type="spellStart"/>
+      <w:r>
+        <w:t>Imm</w:t>
+      </w:r>
+      <w:proofErr w:type="spellEnd"/>
+      <w:r>
+        <w:t>.</w:t>
+      </w:r>
+    </w:p>
+    <w:p>
+      <w:pPr>
+        <w:pStyle w:val="ListParagraph"/>
+        <w:numPr>
+          <w:ilvl w:val="2"/>
+          <w:numId w:val="7"/>
+        </w:numPr>
+      </w:pPr>
+      <w:proofErr w:type="spellStart"/>
+      <w:r>
+        <w:t>AluOpCo</w:t>
+      </w:r>
+      <w:r>
+        <w:t>d</w:t>
+      </w:r>
+      <w:r>
+        <w:t>e</w:t>
+      </w:r>
+      <w:proofErr w:type="spellEnd"/>
+      <w:r>
+        <w:t xml:space="preserve"> =&gt; MOV =&gt; </w:t>
+      </w:r>
+      <w:r>
+        <w:tab/>
+        <w:t>“101.</w:t>
+      </w:r>
+    </w:p>
+    <w:p>
+      <w:pPr>
+        <w:pStyle w:val="ListParagraph"/>
+        <w:numPr>
+          <w:ilvl w:val="1"/>
+          <w:numId w:val="7"/>
+        </w:numPr>
+      </w:pPr>
+      <w:r>
+        <w:t xml:space="preserve">LDD </w:t>
+      </w:r>
+      <w:proofErr w:type="spellStart"/>
+      <w:proofErr w:type="gramStart"/>
+      <w:r>
+        <w:t>Rdst</w:t>
+      </w:r>
+      <w:proofErr w:type="spellEnd"/>
+      <w:r>
+        <w:t>,  offset</w:t>
+      </w:r>
+      <w:proofErr w:type="gramEnd"/>
+      <w:r>
+        <w:t>(</w:t>
+      </w:r>
+      <w:proofErr w:type="spellStart"/>
+      <w:r>
+        <w:t>Rsrc</w:t>
+      </w:r>
+      <w:proofErr w:type="spellEnd"/>
+      <w:r>
+        <w:t>)</w:t>
+      </w:r>
+      <w:r>
+        <w:t>:</w:t>
+      </w:r>
+    </w:p>
+    <w:p>
+      <w:pPr>
+        <w:pStyle w:val="ListParagraph"/>
+        <w:numPr>
+          <w:ilvl w:val="2"/>
+          <w:numId w:val="7"/>
+        </w:numPr>
+      </w:pPr>
+      <w:r>
+        <w:t>Immediate =&gt; offset</w:t>
+      </w:r>
+    </w:p>
+    <w:p>
+      <w:pPr>
+        <w:pStyle w:val="ListParagraph"/>
+        <w:numPr>
+          <w:ilvl w:val="2"/>
+          <w:numId w:val="7"/>
+        </w:numPr>
+      </w:pPr>
+      <w:r>
+        <w:lastRenderedPageBreak/>
+        <w:t xml:space="preserve">Rsrc1 =&gt; </w:t>
+      </w:r>
+      <w:proofErr w:type="spellStart"/>
+      <w:r>
+        <w:t>Rsrc</w:t>
+      </w:r>
+      <w:proofErr w:type="spellEnd"/>
+      <w:r>
+        <w:t>.</w:t>
+      </w:r>
+    </w:p>
+    <w:p>
+      <w:pPr>
+        <w:pStyle w:val="ListParagraph"/>
+        <w:numPr>
+          <w:ilvl w:val="2"/>
+          <w:numId w:val="7"/>
+        </w:numPr>
+      </w:pPr>
+      <w:proofErr w:type="spellStart"/>
+      <w:r>
+        <w:t>AluOpCo</w:t>
+      </w:r>
+      <w:r>
+        <w:t>d</w:t>
+      </w:r>
+      <w:r>
+        <w:t>e</w:t>
+      </w:r>
+      <w:proofErr w:type="spellEnd"/>
+      <w:r>
+        <w:t xml:space="preserve"> =&gt; IADD =&gt; “010”</w:t>
+      </w:r>
+      <w:r>
+        <w:t xml:space="preserve"> and </w:t>
+      </w:r>
+      <w:proofErr w:type="spellStart"/>
+      <w:r>
+        <w:t>ExeSrc</w:t>
+      </w:r>
+      <w:proofErr w:type="spellEnd"/>
+      <w:r>
+        <w:t xml:space="preserve"> =&gt; “1”.</w:t>
+      </w:r>
+    </w:p>
+    <w:p>
+      <w:pPr>
+        <w:pStyle w:val="ListParagraph"/>
+        <w:numPr>
+          <w:ilvl w:val="1"/>
+          <w:numId w:val="7"/>
+        </w:numPr>
+      </w:pPr>
+      <w:r>
+        <w:t>STD Rsrc1</w:t>
+      </w:r>
+      <w:r>
+        <w:t xml:space="preserve">, </w:t>
+      </w:r>
+      <w:proofErr w:type="gramStart"/>
+      <w:r>
+        <w:t>offset(</w:t>
+      </w:r>
+      <w:proofErr w:type="gramEnd"/>
+      <w:r>
+        <w:t>Rsrc2</w:t>
+      </w:r>
+      <w:r>
+        <w:t>)</w:t>
+      </w:r>
+      <w:r>
+        <w:t>:</w:t>
+      </w:r>
+    </w:p>
+    <w:p>
+      <w:pPr>
+        <w:pStyle w:val="ListParagraph"/>
+        <w:numPr>
+          <w:ilvl w:val="2"/>
+          <w:numId w:val="7"/>
+        </w:numPr>
+      </w:pPr>
+      <w:r>
+        <w:t>Rsrc1(</w:t>
+      </w:r>
+      <w:r>
         <w:rPr>
           <w:color w:val="FF0000"/>
         </w:rPr>
+        <w:t>Alu</w:t>
+      </w:r>
+      <w:r>
+        <w:t>)</w:t>
+      </w:r>
+      <w:r>
+        <w:t xml:space="preserve"> =&gt; Rsrc2</w:t>
+      </w:r>
+      <w:r>
+        <w:t>(instruction)</w:t>
+      </w:r>
+      <w:r>
+        <w:t>.</w:t>
+      </w:r>
+    </w:p>
+    <w:p>
+      <w:pPr>
+        <w:pStyle w:val="ListParagraph"/>
+        <w:numPr>
+          <w:ilvl w:val="2"/>
+          <w:numId w:val="7"/>
+        </w:numPr>
+      </w:pPr>
+      <w:r>
+        <w:t>Immediate</w:t>
+      </w:r>
+      <w:r>
+        <w:t xml:space="preserve"> =&gt; offset</w:t>
+      </w:r>
+      <w:r>
+        <w:t>.</w:t>
+      </w:r>
+    </w:p>
+    <w:p>
+      <w:pPr>
+        <w:pStyle w:val="ListParagraph"/>
+        <w:numPr>
+          <w:ilvl w:val="2"/>
+          <w:numId w:val="7"/>
+        </w:numPr>
+      </w:pPr>
+      <w:proofErr w:type="spellStart"/>
+      <w:r>
+        <w:t>AluOpCode</w:t>
+      </w:r>
+      <w:proofErr w:type="spellEnd"/>
+      <w:r>
+        <w:t xml:space="preserve"> =&gt; IADD =&gt; “010” and </w:t>
+      </w:r>
+      <w:proofErr w:type="spellStart"/>
+      <w:r>
+        <w:t>ExeSrc</w:t>
+      </w:r>
+      <w:proofErr w:type="spellEnd"/>
+      <w:r>
+        <w:t xml:space="preserve"> =&gt; “1”.</w:t>
+      </w:r>
+    </w:p>
+    <w:p>
+      <w:pPr>
+        <w:pStyle w:val="ListParagraph"/>
+        <w:numPr>
+          <w:ilvl w:val="2"/>
+          <w:numId w:val="7"/>
+        </w:numPr>
+      </w:pPr>
+      <w:r>
+        <w:t>Rsrc2(</w:t>
+      </w:r>
+      <w:r>
+        <w:rPr>
+          <w:color w:val="FF0000"/>
+        </w:rPr>
+        <w:t>Alu</w:t>
+      </w:r>
+      <w:r>
+        <w:t>) =&gt; Rsrc1(instruction).</w:t>
+      </w:r>
+    </w:p>
+    <w:p>
+      <w:pPr>
+        <w:rPr>
+          <w:color w:val="FF0000"/>
+        </w:rPr>
       </w:pPr>
       <w:r>
         <w:rPr>
@@ -2242,7 +2571,6 @@
         <w:spacing w:line="256" w:lineRule="auto"/>
       </w:pPr>
       <w:r>
-        <w:lastRenderedPageBreak/>
         <w:t>Rsrc1</w:t>
       </w:r>
       <w:r>
@@ -2673,6 +3001,7 @@
         <w:rPr>
           <w:u w:val="single"/>
         </w:rPr>
+        <w:lastRenderedPageBreak/>
         <w:t>Inputs:</w:t>
       </w:r>
       <w:r>
@@ -2924,7 +3253,6 @@
         <w:rPr>
           <w:u w:val="single"/>
         </w:rPr>
-        <w:lastRenderedPageBreak/>
         <w:t>Inputs:</w:t>
       </w:r>
       <w:r>
@@ -3417,6 +3745,7 @@
         <w:rPr>
           <w:u w:val="single"/>
         </w:rPr>
+        <w:lastRenderedPageBreak/>
         <w:t>Stack:</w:t>
       </w:r>
       <w:r>
@@ -3567,7 +3896,6 @@
         </w:numPr>
       </w:pPr>
       <w:r>
-        <w:lastRenderedPageBreak/>
         <w:t>Instruction is 32 bits</w:t>
       </w:r>
     </w:p>
@@ -4041,6 +4369,7 @@
         </w:numPr>
       </w:pPr>
       <w:r>
+        <w:lastRenderedPageBreak/>
         <w:t xml:space="preserve">//should be address in buffer after decode since if second instruction is waiting for data in </w:t>
       </w:r>
       <w:proofErr w:type="spellStart"/>
@@ -4267,7 +4596,6 @@
         </w:rPr>
       </w:pPr>
       <w:r>
-        <w:lastRenderedPageBreak/>
         <w:t>1010: Read Data 1 from Memory and Read Data 2 from Memory</w:t>
       </w:r>
     </w:p>
@@ -4967,7 +5295,7 @@
         <w:rFonts w:ascii="Courier New" w:hAnsi="Courier New" w:cs="Courier New" w:hint="default"/>
       </w:rPr>
     </w:lvl>
-    <w:lvl w:ilvl="2" w:tplc="08090005" w:tentative="1">
+    <w:lvl w:ilvl="2" w:tplc="08090005">
       <w:start w:val="1"/>
       <w:numFmt w:val="bullet"/>
       <w:lvlText w:val=""/>

</xml_diff>